<commit_message>
Correcciones factibilidad de cambio.
</commit_message>
<xml_diff>
--- a/2DO ENTREGABLE/Entregable2CMMI_v3.6.docx
+++ b/2DO ENTREGABLE/Entregable2CMMI_v3.6.docx
@@ -6308,10 +6308,9 @@
       </w:r>
       <w:bookmarkEnd w:id="45"/>
     </w:p>
-    <w:p/>
     <w:tbl>
       <w:tblPr>
-        <w:tblW w:w="9326" w:type="dxa"/>
+        <w:tblW w:w="9709" w:type="dxa"/>
         <w:tblBorders>
           <w:top w:val="single" w:sz="4" w:space="0" w:color="auto"/>
           <w:left w:val="single" w:sz="4" w:space="0" w:color="auto"/>
@@ -6328,7 +6327,7 @@
       </w:tblPr>
       <w:tblGrid>
         <w:gridCol w:w="1379"/>
-        <w:gridCol w:w="7947"/>
+        <w:gridCol w:w="8330"/>
       </w:tblGrid>
       <w:tr>
         <w:tc>
@@ -6359,7 +6358,7 @@
         </w:tc>
         <w:tc>
           <w:tcPr>
-            <w:tcW w:w="7947" w:type="dxa"/>
+            <w:tcW w:w="8330" w:type="dxa"/>
             <w:shd w:val="clear" w:color="auto" w:fill="BFBFBF"/>
             <w:vAlign w:val="center"/>
           </w:tcPr>
@@ -6412,7 +6411,7 @@
         </w:tc>
         <w:tc>
           <w:tcPr>
-            <w:tcW w:w="7947" w:type="dxa"/>
+            <w:tcW w:w="8330" w:type="dxa"/>
           </w:tcPr>
           <w:p>
             <w:pPr>
@@ -6440,7 +6439,31 @@
                 <w:sz w:val="22"/>
                 <w:szCs w:val="22"/>
               </w:rPr>
-              <w:t>un programador sólo se dedique al desarrollo del proyecto institucional asignado y no al desarrollo de otros sistemas externos a la vez como se hacía. Con esto se ha evitado la sobrecarga de trabajo del programador.</w:t>
+              <w:t>un programador s</w:t>
+            </w:r>
+            <w:r>
+              <w:rPr>
+                <w:rFonts w:ascii="Arial Narrow" w:hAnsi="Arial Narrow"/>
+                <w:sz w:val="22"/>
+                <w:szCs w:val="22"/>
+              </w:rPr>
+              <w:t>ólo se dedique al desarrollo de un</w:t>
+            </w:r>
+            <w:r>
+              <w:rPr>
+                <w:rFonts w:ascii="Arial Narrow" w:hAnsi="Arial Narrow"/>
+                <w:sz w:val="22"/>
+                <w:szCs w:val="22"/>
+              </w:rPr>
+              <w:t xml:space="preserve"> proyecto institucional asignado y no al desarrollo de otros sistemas externos a la vez como se hacía. Con esto se ha evitado la sobrecar</w:t>
+            </w:r>
+            <w:r>
+              <w:rPr>
+                <w:rFonts w:ascii="Arial Narrow" w:hAnsi="Arial Narrow"/>
+                <w:sz w:val="22"/>
+                <w:szCs w:val="22"/>
+              </w:rPr>
+              <w:t>ga de trabajo del programador y dedicación exclusiva a un proyecto ha permitido realizar entregas de mejor calidad.</w:t>
             </w:r>
           </w:p>
           <w:p>
@@ -6482,7 +6505,7 @@
         </w:tc>
         <w:tc>
           <w:tcPr>
-            <w:tcW w:w="7947" w:type="dxa"/>
+            <w:tcW w:w="8330" w:type="dxa"/>
           </w:tcPr>
           <w:p>
             <w:pPr>
@@ -6523,6 +6546,14 @@
               </w:rPr>
               <w:t>La directora de la Oficina Ejecutiva de Desarrollo de Sistemas era la que asumía la dirección de todos los proyectos institucionales, de censos y externos.</w:t>
             </w:r>
+            <w:r>
+              <w:rPr>
+                <w:rFonts w:ascii="Arial Narrow" w:hAnsi="Arial Narrow"/>
+                <w:sz w:val="22"/>
+                <w:szCs w:val="22"/>
+              </w:rPr>
+              <w:t xml:space="preserve"> </w:t>
+            </w:r>
           </w:p>
           <w:p>
             <w:pPr>
@@ -6535,6 +6566,26 @@
                 <w:szCs w:val="22"/>
               </w:rPr>
             </w:pPr>
+            <w:r>
+              <w:rPr>
+                <w:rFonts w:ascii="Arial Narrow" w:hAnsi="Arial Narrow"/>
+                <w:sz w:val="22"/>
+                <w:szCs w:val="22"/>
+              </w:rPr>
+              <w:t>Al tener un jefe sólo para proyectos institucionales se ha visto que hay una mejor gestión del proyecto principalmente en la obtención de requerimientos y control del cronograma.</w:t>
+            </w:r>
+          </w:p>
+          <w:p>
+            <w:pPr>
+              <w:pStyle w:val="Prrafodelista1"/>
+              <w:ind w:left="0"/>
+              <w:jc w:val="both"/>
+              <w:rPr>
+                <w:rFonts w:ascii="Arial Narrow" w:hAnsi="Arial Narrow"/>
+                <w:sz w:val="22"/>
+                <w:szCs w:val="22"/>
+              </w:rPr>
+            </w:pPr>
           </w:p>
         </w:tc>
       </w:tr>
@@ -6563,7 +6614,7 @@
         </w:tc>
         <w:tc>
           <w:tcPr>
-            <w:tcW w:w="7947" w:type="dxa"/>
+            <w:tcW w:w="8330" w:type="dxa"/>
           </w:tcPr>
           <w:p>
             <w:pPr>
@@ -6584,7 +6635,6 @@
               <w:spacing w:before="120" w:after="120"/>
               <w:rPr>
                 <w:rFonts w:ascii="Arial Narrow" w:hAnsi="Arial Narrow"/>
-                <w:lang w:val="es-ES_tradnl" w:eastAsia="es-ES"/>
               </w:rPr>
             </w:pPr>
             <w:r>
@@ -6592,6 +6642,21 @@
                 <w:rFonts w:ascii="Arial Narrow" w:hAnsi="Arial Narrow"/>
               </w:rPr>
               <w:t xml:space="preserve">Antes los requerimientos se indicaban directamente al programador y al final no se cumplía con todo lo solicitado, el desarrollo del sistema tomaba más tiempo y se pedían cambios durante el desarrollo. Ahora el analista canaliza el requerimiento y negocia con los usuarios. </w:t>
+            </w:r>
+          </w:p>
+          <w:p>
+            <w:pPr>
+              <w:spacing w:before="120" w:after="120"/>
+              <w:rPr>
+                <w:rFonts w:ascii="Arial Narrow" w:hAnsi="Arial Narrow"/>
+                <w:lang w:val="es-ES_tradnl" w:eastAsia="es-ES"/>
+              </w:rPr>
+            </w:pPr>
+            <w:r>
+              <w:rPr>
+                <w:rFonts w:ascii="Arial Narrow" w:hAnsi="Arial Narrow"/>
+              </w:rPr>
+              <w:t>Esto ha permitido mejorar en la definición de requerimientos, gestionar cambios y mejor análisis previo al desarrollo dando como resultado una mejor calidad en los entregables.</w:t>
             </w:r>
           </w:p>
         </w:tc>
@@ -6621,7 +6686,7 @@
         </w:tc>
         <w:tc>
           <w:tcPr>
-            <w:tcW w:w="7947" w:type="dxa"/>
+            <w:tcW w:w="8330" w:type="dxa"/>
           </w:tcPr>
           <w:p>
             <w:pPr>
@@ -6634,6 +6699,33 @@
                 <w:rFonts w:ascii="Arial Narrow" w:hAnsi="Arial Narrow"/>
               </w:rPr>
               <w:t>Se realizan reuniones de coordinación para definir requerimientos y elaborar un informe de coordinación. En estas reuniones participa el analista del proyecto y el cliente.</w:t>
+            </w:r>
+          </w:p>
+          <w:p>
+            <w:pPr>
+              <w:rPr>
+                <w:rFonts w:ascii="Arial Narrow" w:hAnsi="Arial Narrow"/>
+              </w:rPr>
+            </w:pPr>
+            <w:r>
+              <w:rPr>
+                <w:rFonts w:ascii="Arial Narrow" w:hAnsi="Arial Narrow"/>
+              </w:rPr>
+              <w:t xml:space="preserve">El definir los requerimientos con el cliente ha permitido que se defina mejor el alcance y funcionalidades requeridas llegando a acuerdos que  evitan el </w:t>
+            </w:r>
+            <w:proofErr w:type="spellStart"/>
+            <w:r>
+              <w:rPr>
+                <w:rFonts w:ascii="Arial Narrow" w:hAnsi="Arial Narrow"/>
+              </w:rPr>
+              <w:t>retrabajo</w:t>
+            </w:r>
+            <w:proofErr w:type="spellEnd"/>
+            <w:r>
+              <w:rPr>
+                <w:rFonts w:ascii="Arial Narrow" w:hAnsi="Arial Narrow"/>
+              </w:rPr>
+              <w:t xml:space="preserve"> en el desarrollo.</w:t>
             </w:r>
           </w:p>
         </w:tc>
@@ -6663,7 +6755,7 @@
         </w:tc>
         <w:tc>
           <w:tcPr>
-            <w:tcW w:w="7947" w:type="dxa"/>
+            <w:tcW w:w="8330" w:type="dxa"/>
           </w:tcPr>
           <w:p>
             <w:pPr>
@@ -6724,14 +6816,13 @@
         </w:tc>
         <w:tc>
           <w:tcPr>
-            <w:tcW w:w="7947" w:type="dxa"/>
-          </w:tcPr>
-          <w:p>
-            <w:pPr>
-              <w:spacing w:before="120" w:after="120"/>
-              <w:rPr>
-                <w:rFonts w:ascii="Arial Narrow" w:hAnsi="Arial Narrow"/>
-                <w:lang w:val="es-ES_tradnl" w:eastAsia="es-ES"/>
+            <w:tcW w:w="8330" w:type="dxa"/>
+          </w:tcPr>
+          <w:p>
+            <w:pPr>
+              <w:spacing w:before="120" w:after="120"/>
+              <w:rPr>
+                <w:rFonts w:ascii="Arial Narrow" w:hAnsi="Arial Narrow"/>
               </w:rPr>
             </w:pPr>
             <w:r>
@@ -6753,6 +6844,21 @@
                 <w:rFonts w:ascii="Arial Narrow" w:hAnsi="Arial Narrow"/>
               </w:rPr>
               <w:t xml:space="preserve"> para el desarrollo de proyectos en java y PHP para mejor reutilización de componentes y mantenimiento de las aplicaciones.</w:t>
+            </w:r>
+          </w:p>
+          <w:p>
+            <w:pPr>
+              <w:spacing w:before="120" w:after="120"/>
+              <w:rPr>
+                <w:rFonts w:ascii="Arial Narrow" w:hAnsi="Arial Narrow"/>
+                <w:lang w:val="es-ES_tradnl" w:eastAsia="es-ES"/>
+              </w:rPr>
+            </w:pPr>
+            <w:r>
+              <w:rPr>
+                <w:rFonts w:ascii="Arial Narrow" w:hAnsi="Arial Narrow"/>
+              </w:rPr>
+              <w:t>Esto ha permitido que el equipo técnico tenga un mejor conocimiento del proyecto, disminuir horas dedicadas a actividades por la reutilización de componentes y establecer estándares para una mejor codificación y documentación facilitando los mantenimientos.</w:t>
             </w:r>
           </w:p>
         </w:tc>
@@ -6785,7 +6891,7 @@
         </w:tc>
         <w:tc>
           <w:tcPr>
-            <w:tcW w:w="7947" w:type="dxa"/>
+            <w:tcW w:w="8330" w:type="dxa"/>
           </w:tcPr>
           <w:p>
             <w:pPr>
@@ -6807,9 +6913,31 @@
               <w:t>Se empieza a realizar el control de versiones de fuentes y documentación para facilitar los cambios en  los sistemas desarrollados.</w:t>
             </w:r>
           </w:p>
+          <w:p>
+            <w:pPr>
+              <w:pStyle w:val="Prrafodelista1"/>
+              <w:ind w:left="0"/>
+              <w:jc w:val="both"/>
+              <w:rPr>
+                <w:rFonts w:ascii="Arial Narrow" w:hAnsi="Arial Narrow"/>
+                <w:sz w:val="22"/>
+                <w:szCs w:val="22"/>
+              </w:rPr>
+            </w:pPr>
+            <w:r>
+              <w:rPr>
+                <w:rFonts w:ascii="Arial Narrow" w:hAnsi="Arial Narrow"/>
+                <w:sz w:val="22"/>
+                <w:szCs w:val="22"/>
+              </w:rPr>
+              <w:t>Esto ha permitido facilitar los mantenimientos o cambios de los sistemas institucionales mediante el control de las versiones y ubicación exacta de los entregables en un archivo Excel.</w:t>
+            </w:r>
+          </w:p>
         </w:tc>
       </w:tr>
     </w:tbl>
+    <w:p/>
+    <w:p/>
     <w:p>
       <w:pPr>
         <w:pStyle w:val="Prrafodelista"/>
@@ -7013,7 +7141,13 @@
         <w:rPr>
           <w:rFonts w:ascii="Arial Narrow" w:hAnsi="Arial Narrow"/>
         </w:rPr>
-        <w:t>Luego de evaluación realizada se puede concluir que es de interés de la Oficina Ejecutiva de Desarrollo de Sistemas incorporar acciones que permitan el desarrollo de software de mayor calidad. La contratación de analistas ha sido un aspecto clave para la mejora en la gestión de requerimientos y control durante el desarrollo de sistemas. Se ha involucrado más al equipo técnico en la definición de requerimientos y análisis de factibilidad. Se hace evidente que en el equipo técnico hay interés de incorporar buenas prácticas de desarrollo que permitan la mayor reutilización y faciliten los mantenimientos de sistemas desarrollados.</w:t>
+        <w:t>Como hemos visto</w:t>
+      </w:r>
+      <w:r>
+        <w:rPr>
+          <w:rFonts w:ascii="Arial Narrow" w:hAnsi="Arial Narrow"/>
+        </w:rPr>
+        <w:t xml:space="preserve"> es de interés de la Oficina Ejecutiva de Desarrollo de Sistemas incorporar acciones que permitan el desarrollo de software de mayor calidad. La contratación de analistas ha sido un aspecto clave para la mejora en la gestión de requerimientos y control durante el desarrollo de sistemas. Se ha involucrado más al equipo técnico en la definición de requerimientos y análisis de factibilidad. Se hace evidente que en el equipo técnico hay interés de incorporar buenas prácticas de desarrollo que permitan la mayor reutilización y faciliten los mantenimientos de sistemas desarrollados.</w:t>
       </w:r>
     </w:p>
     <w:p>
@@ -26154,7 +26288,7 @@
         <w:rStyle w:val="Nmerodepgina"/>
         <w:noProof/>
       </w:rPr>
-      <w:t>2</w:t>
+      <w:t>10</w:t>
     </w:r>
     <w:r>
       <w:rPr>
@@ -26279,7 +26413,7 @@
         <w:rStyle w:val="Nmerodepgina"/>
         <w:noProof/>
       </w:rPr>
-      <w:t>54</w:t>
+      <w:t>55</w:t>
     </w:r>
     <w:r>
       <w:rPr>
@@ -26335,7 +26469,7 @@
         <w:rStyle w:val="Nmerodepgina"/>
         <w:noProof/>
       </w:rPr>
-      <w:t>47</w:t>
+      <w:t>14</w:t>
     </w:r>
     <w:r>
       <w:rPr>
@@ -29337,7 +29471,7 @@
 </file>
 
 <file path=customXml/itemProps1.xml><?xml version="1.0" encoding="utf-8"?>
-<ds:datastoreItem xmlns:ds="http://schemas.openxmlformats.org/officeDocument/2006/customXml" ds:itemID="{4A805D47-EF00-4A15-99C3-DF2D91EFB51B}">
+<ds:datastoreItem xmlns:ds="http://schemas.openxmlformats.org/officeDocument/2006/customXml" ds:itemID="{C18B7F16-BFDD-46BB-8B61-0DFDEDE5E27B}">
   <ds:schemaRefs>
     <ds:schemaRef ds:uri="http://schemas.openxmlformats.org/officeDocument/2006/bibliography"/>
   </ds:schemaRefs>

</xml_diff>